<commit_message>
commented differences between Erwin and Bart
</commit_message>
<xml_diff>
--- a/data/YLILI_keydiff.docx
+++ b/data/YLILI_keydiff.docx
@@ -1,6 +1,6 @@
 
 <file path=word/document.xml><?xml version="1.0" encoding="utf-8"?>
-<w:document xmlns:wpc="http://schemas.microsoft.com/office/word/2010/wordprocessingCanvas" xmlns:cx="http://schemas.microsoft.com/office/drawing/2014/chartex" xmlns:cx1="http://schemas.microsoft.com/office/drawing/2015/9/8/chartex" xmlns:cx2="http://schemas.microsoft.com/office/drawing/2015/10/21/chartex" xmlns:cx3="http://schemas.microsoft.com/office/drawing/2016/5/9/chartex" xmlns:cx4="http://schemas.microsoft.com/office/drawing/2016/5/10/chartex" xmlns:cx5="http://schemas.microsoft.com/office/drawing/2016/5/11/chartex" xmlns:cx6="http://schemas.microsoft.com/office/drawing/2016/5/12/chartex" xmlns:cx7="http://schemas.microsoft.com/office/drawing/2016/5/13/chartex" xmlns:cx8="http://schemas.microsoft.com/office/drawing/2016/5/14/chartex" xmlns:mc="http://schemas.openxmlformats.org/markup-compatibility/2006" xmlns:aink="http://schemas.microsoft.com/office/drawing/2016/ink" xmlns:am3d="http://schemas.microsoft.com/office/drawing/2017/model3d" xmlns:o="urn:schemas-microsoft-com:office:office" xmlns:r="http://schemas.openxmlformats.org/officeDocument/2006/relationships" xmlns:m="http://schemas.openxmlformats.org/officeDocument/2006/math" xmlns:v="urn:schemas-microsoft-com:vml" xmlns:wp14="http://schemas.microsoft.com/office/word/2010/wordprocessingDrawing" xmlns:wp="http://schemas.openxmlformats.org/drawingml/2006/wordprocessingDrawing" xmlns:w10="urn:schemas-microsoft-com:office:word" xmlns:w="http://schemas.openxmlformats.org/wordprocessingml/2006/main" xmlns:w14="http://schemas.microsoft.com/office/word/2010/wordml" xmlns:w15="http://schemas.microsoft.com/office/word/2012/wordml" xmlns:w16cid="http://schemas.microsoft.com/office/word/2016/wordml/cid" xmlns:w16se="http://schemas.microsoft.com/office/word/2015/wordml/symex" xmlns:wpg="http://schemas.microsoft.com/office/word/2010/wordprocessingGroup" xmlns:wpi="http://schemas.microsoft.com/office/word/2010/wordprocessingInk" xmlns:wne="http://schemas.microsoft.com/office/word/2006/wordml" xmlns:wps="http://schemas.microsoft.com/office/word/2010/wordprocessingShape" mc:Ignorable="w14 w15 w16se w16cid wp14">
+<w:document xmlns:wpc="http://schemas.microsoft.com/office/word/2010/wordprocessingCanvas" xmlns:cx="http://schemas.microsoft.com/office/drawing/2014/chartex" xmlns:cx1="http://schemas.microsoft.com/office/drawing/2015/9/8/chartex" xmlns:cx2="http://schemas.microsoft.com/office/drawing/2015/10/21/chartex" xmlns:cx3="http://schemas.microsoft.com/office/drawing/2016/5/9/chartex" xmlns:cx4="http://schemas.microsoft.com/office/drawing/2016/5/10/chartex" xmlns:cx5="http://schemas.microsoft.com/office/drawing/2016/5/11/chartex" xmlns:cx6="http://schemas.microsoft.com/office/drawing/2016/5/12/chartex" xmlns:cx7="http://schemas.microsoft.com/office/drawing/2016/5/13/chartex" xmlns:cx8="http://schemas.microsoft.com/office/drawing/2016/5/14/chartex" xmlns:mc="http://schemas.openxmlformats.org/markup-compatibility/2006" xmlns:aink="http://schemas.microsoft.com/office/drawing/2016/ink" xmlns:am3d="http://schemas.microsoft.com/office/drawing/2017/model3d" xmlns:o="urn:schemas-microsoft-com:office:office" xmlns:r="http://schemas.openxmlformats.org/officeDocument/2006/relationships" xmlns:m="http://schemas.openxmlformats.org/officeDocument/2006/math" xmlns:v="urn:schemas-microsoft-com:vml" xmlns:wp14="http://schemas.microsoft.com/office/word/2010/wordprocessingDrawing" xmlns:wp="http://schemas.openxmlformats.org/drawingml/2006/wordprocessingDrawing" xmlns:w10="urn:schemas-microsoft-com:office:word" xmlns:w="http://schemas.openxmlformats.org/wordprocessingml/2006/main" xmlns:w14="http://schemas.microsoft.com/office/word/2010/wordml" xmlns:w15="http://schemas.microsoft.com/office/word/2012/wordml" xmlns:w16cex="http://schemas.microsoft.com/office/word/2018/wordml/cex" xmlns:w16cid="http://schemas.microsoft.com/office/word/2016/wordml/cid" xmlns:w16="http://schemas.microsoft.com/office/word/2018/wordml" xmlns:w16se="http://schemas.microsoft.com/office/word/2015/wordml/symex" xmlns:wpg="http://schemas.microsoft.com/office/word/2010/wordprocessingGroup" xmlns:wpi="http://schemas.microsoft.com/office/word/2010/wordprocessingInk" xmlns:wne="http://schemas.microsoft.com/office/word/2006/wordml" xmlns:wps="http://schemas.microsoft.com/office/word/2010/wordprocessingShape" mc:Ignorable="w14 w15 w16se w16cid w16 w16cex wp14">
   <w:body>
     <w:p>
       <w:pPr>
@@ -60,30 +60,46 @@
           <w:ilvl w:val="0"/>
           <w:numId w:val="4"/>
         </w:numPr>
-      </w:pPr>
-      <w:r>
-        <w:t>Bart</w:t>
-      </w:r>
-      <w:r>
-        <w:t xml:space="preserve"> deleted observation if </w:t>
-      </w:r>
-      <w:r>
-        <w:t>obs_status.label</w:t>
-      </w:r>
-      <w:r>
-        <w:t>=</w:t>
-      </w:r>
-      <w:r>
-        <w:t xml:space="preserve"> "Unreliable"</w:t>
-      </w:r>
-      <w:r>
+        <w:rPr>
+          <w:strike/>
+        </w:rPr>
+      </w:pPr>
+      <w:r>
+        <w:rPr>
+          <w:strike/>
+        </w:rPr>
+        <w:t xml:space="preserve">Bart deleted observation if </w:t>
+      </w:r>
+      <w:proofErr w:type="spellStart"/>
+      <w:r>
+        <w:rPr>
+          <w:strike/>
+        </w:rPr>
+        <w:t>obs_</w:t>
+      </w:r>
+      <w:proofErr w:type="gramStart"/>
+      <w:r>
+        <w:rPr>
+          <w:strike/>
+        </w:rPr>
+        <w:t>status.label</w:t>
+      </w:r>
+      <w:proofErr w:type="spellEnd"/>
+      <w:proofErr w:type="gramEnd"/>
+      <w:r>
+        <w:rPr>
+          <w:strike/>
+        </w:rPr>
+        <w:t>= "Unreliable". Erwin didn’t</w:t>
+      </w:r>
+      <w:r>
+        <w:rPr>
+          <w:strike/>
+        </w:rPr>
         <w:t xml:space="preserve">. </w:t>
       </w:r>
       <w:r>
-        <w:t>Erwin didn’t</w:t>
-      </w:r>
-      <w:r>
-        <w:t xml:space="preserve">. </w:t>
+        <w:t>UPDATE</w:t>
       </w:r>
     </w:p>
     <w:p>
@@ -95,7 +111,17 @@
         </w:numPr>
       </w:pPr>
       <w:r>
-        <w:t>Erwin matched data by country-time-source (source= “source.label”). Bart didn’t</w:t>
+        <w:t>Erwin matched data by country-time-source (source= “</w:t>
+      </w:r>
+      <w:proofErr w:type="spellStart"/>
+      <w:proofErr w:type="gramStart"/>
+      <w:r>
+        <w:t>source.label</w:t>
+      </w:r>
+      <w:proofErr w:type="spellEnd"/>
+      <w:proofErr w:type="gramEnd"/>
+      <w:r>
+        <w:t>”). Bart didn’t</w:t>
       </w:r>
       <w:r>
         <w:t xml:space="preserve">. </w:t>
@@ -201,15 +227,22 @@
           <w:ilvl w:val="0"/>
           <w:numId w:val="4"/>
         </w:numPr>
-      </w:pPr>
-      <w:r>
+        <w:rPr>
+          <w:strike/>
+        </w:rPr>
+      </w:pPr>
+      <w:r>
+        <w:rPr>
+          <w:strike/>
+        </w:rPr>
         <w:t>Bart self-computed it. Erwin didn’t</w:t>
       </w:r>
       <w:r>
+        <w:rPr>
+          <w:strike/>
+        </w:rPr>
         <w:t xml:space="preserve">. </w:t>
       </w:r>
-      <w:bookmarkStart w:id="0" w:name="_GoBack"/>
-      <w:bookmarkEnd w:id="0"/>
     </w:p>
     <w:p/>
     <w:p>
@@ -227,15 +260,46 @@
           <w:ilvl w:val="0"/>
           <w:numId w:val="4"/>
         </w:numPr>
-      </w:pPr>
-      <w:r>
-        <w:t>Erwin : d</w:t>
-      </w:r>
-      <w:r>
+        <w:rPr>
+          <w:strike/>
+        </w:rPr>
+      </w:pPr>
+      <w:proofErr w:type="gramStart"/>
+      <w:r>
+        <w:rPr>
+          <w:strike/>
+        </w:rPr>
+        <w:t>Erwin :</w:t>
+      </w:r>
+      <w:proofErr w:type="gramEnd"/>
+      <w:r>
+        <w:rPr>
+          <w:strike/>
+        </w:rPr>
+        <w:t xml:space="preserve"> d</w:t>
+      </w:r>
+      <w:r>
+        <w:rPr>
+          <w:strike/>
+        </w:rPr>
         <w:t xml:space="preserve">rop </w:t>
       </w:r>
       <w:r>
+        <w:rPr>
+          <w:strike/>
+        </w:rPr>
         <w:t xml:space="preserve">observation if either share of female or male is missing. Bart didn’t. </w:t>
+      </w:r>
+      <w:r>
+        <w:t xml:space="preserve">COMMENT: </w:t>
+      </w:r>
+      <w:proofErr w:type="spellStart"/>
+      <w:r>
+        <w:t>rowMeans</w:t>
+      </w:r>
+      <w:proofErr w:type="spellEnd"/>
+      <w:r>
+        <w:t xml:space="preserve"> generates NA if any columns are missing, so no difference to Erwin</w:t>
       </w:r>
     </w:p>
     <w:p/>
@@ -258,7 +322,7 @@
 </file>
 
 <file path=word/numbering.xml><?xml version="1.0" encoding="utf-8"?>
-<w:numbering xmlns:wpc="http://schemas.microsoft.com/office/word/2010/wordprocessingCanvas" xmlns:cx="http://schemas.microsoft.com/office/drawing/2014/chartex" xmlns:cx1="http://schemas.microsoft.com/office/drawing/2015/9/8/chartex" xmlns:cx2="http://schemas.microsoft.com/office/drawing/2015/10/21/chartex" xmlns:cx3="http://schemas.microsoft.com/office/drawing/2016/5/9/chartex" xmlns:cx4="http://schemas.microsoft.com/office/drawing/2016/5/10/chartex" xmlns:cx5="http://schemas.microsoft.com/office/drawing/2016/5/11/chartex" xmlns:cx6="http://schemas.microsoft.com/office/drawing/2016/5/12/chartex" xmlns:cx7="http://schemas.microsoft.com/office/drawing/2016/5/13/chartex" xmlns:cx8="http://schemas.microsoft.com/office/drawing/2016/5/14/chartex" xmlns:mc="http://schemas.openxmlformats.org/markup-compatibility/2006" xmlns:aink="http://schemas.microsoft.com/office/drawing/2016/ink" xmlns:am3d="http://schemas.microsoft.com/office/drawing/2017/model3d" xmlns:o="urn:schemas-microsoft-com:office:office" xmlns:r="http://schemas.openxmlformats.org/officeDocument/2006/relationships" xmlns:m="http://schemas.openxmlformats.org/officeDocument/2006/math" xmlns:v="urn:schemas-microsoft-com:vml" xmlns:wp14="http://schemas.microsoft.com/office/word/2010/wordprocessingDrawing" xmlns:wp="http://schemas.openxmlformats.org/drawingml/2006/wordprocessingDrawing" xmlns:w10="urn:schemas-microsoft-com:office:word" xmlns:w="http://schemas.openxmlformats.org/wordprocessingml/2006/main" xmlns:w14="http://schemas.microsoft.com/office/word/2010/wordml" xmlns:w15="http://schemas.microsoft.com/office/word/2012/wordml" xmlns:w16cid="http://schemas.microsoft.com/office/word/2016/wordml/cid" xmlns:w16se="http://schemas.microsoft.com/office/word/2015/wordml/symex" xmlns:wpg="http://schemas.microsoft.com/office/word/2010/wordprocessingGroup" xmlns:wpi="http://schemas.microsoft.com/office/word/2010/wordprocessingInk" xmlns:wne="http://schemas.microsoft.com/office/word/2006/wordml" xmlns:wps="http://schemas.microsoft.com/office/word/2010/wordprocessingShape" mc:Ignorable="w14 w15 w16se w16cid wp14">
+<w:numbering xmlns:wpc="http://schemas.microsoft.com/office/word/2010/wordprocessingCanvas" xmlns:cx="http://schemas.microsoft.com/office/drawing/2014/chartex" xmlns:cx1="http://schemas.microsoft.com/office/drawing/2015/9/8/chartex" xmlns:cx2="http://schemas.microsoft.com/office/drawing/2015/10/21/chartex" xmlns:cx3="http://schemas.microsoft.com/office/drawing/2016/5/9/chartex" xmlns:cx4="http://schemas.microsoft.com/office/drawing/2016/5/10/chartex" xmlns:cx5="http://schemas.microsoft.com/office/drawing/2016/5/11/chartex" xmlns:cx6="http://schemas.microsoft.com/office/drawing/2016/5/12/chartex" xmlns:cx7="http://schemas.microsoft.com/office/drawing/2016/5/13/chartex" xmlns:cx8="http://schemas.microsoft.com/office/drawing/2016/5/14/chartex" xmlns:mc="http://schemas.openxmlformats.org/markup-compatibility/2006" xmlns:aink="http://schemas.microsoft.com/office/drawing/2016/ink" xmlns:am3d="http://schemas.microsoft.com/office/drawing/2017/model3d" xmlns:o="urn:schemas-microsoft-com:office:office" xmlns:r="http://schemas.openxmlformats.org/officeDocument/2006/relationships" xmlns:m="http://schemas.openxmlformats.org/officeDocument/2006/math" xmlns:v="urn:schemas-microsoft-com:vml" xmlns:wp14="http://schemas.microsoft.com/office/word/2010/wordprocessingDrawing" xmlns:wp="http://schemas.openxmlformats.org/drawingml/2006/wordprocessingDrawing" xmlns:w10="urn:schemas-microsoft-com:office:word" xmlns:w="http://schemas.openxmlformats.org/wordprocessingml/2006/main" xmlns:w14="http://schemas.microsoft.com/office/word/2010/wordml" xmlns:w15="http://schemas.microsoft.com/office/word/2012/wordml" xmlns:w16cex="http://schemas.microsoft.com/office/word/2018/wordml/cex" xmlns:w16cid="http://schemas.microsoft.com/office/word/2016/wordml/cid" xmlns:w16="http://schemas.microsoft.com/office/word/2018/wordml" xmlns:w16se="http://schemas.microsoft.com/office/word/2015/wordml/symex" xmlns:wpg="http://schemas.microsoft.com/office/word/2010/wordprocessingGroup" xmlns:wpi="http://schemas.microsoft.com/office/word/2010/wordprocessingInk" xmlns:wne="http://schemas.microsoft.com/office/word/2006/wordml" xmlns:wps="http://schemas.microsoft.com/office/word/2010/wordprocessingShape" mc:Ignorable="w14 w15 w16se w16cid w16 w16cex wp14">
   <w:abstractNum w:abstractNumId="0" w15:restartNumberingAfterBreak="0">
     <w:nsid w:val="01B828D9"/>
     <w:multiLevelType w:val="multilevel"/>
@@ -702,7 +766,7 @@
 </file>
 
 <file path=word/styles.xml><?xml version="1.0" encoding="utf-8"?>
-<w:styles xmlns:mc="http://schemas.openxmlformats.org/markup-compatibility/2006" xmlns:r="http://schemas.openxmlformats.org/officeDocument/2006/relationships" xmlns:w="http://schemas.openxmlformats.org/wordprocessingml/2006/main" xmlns:w14="http://schemas.microsoft.com/office/word/2010/wordml" xmlns:w15="http://schemas.microsoft.com/office/word/2012/wordml" xmlns:w16cid="http://schemas.microsoft.com/office/word/2016/wordml/cid" xmlns:w16se="http://schemas.microsoft.com/office/word/2015/wordml/symex" mc:Ignorable="w14 w15 w16se w16cid">
+<w:styles xmlns:mc="http://schemas.openxmlformats.org/markup-compatibility/2006" xmlns:r="http://schemas.openxmlformats.org/officeDocument/2006/relationships" xmlns:w="http://schemas.openxmlformats.org/wordprocessingml/2006/main" xmlns:w14="http://schemas.microsoft.com/office/word/2010/wordml" xmlns:w15="http://schemas.microsoft.com/office/word/2012/wordml" xmlns:w16cex="http://schemas.microsoft.com/office/word/2018/wordml/cex" xmlns:w16cid="http://schemas.microsoft.com/office/word/2016/wordml/cid" xmlns:w16="http://schemas.microsoft.com/office/word/2018/wordml" xmlns:w16se="http://schemas.microsoft.com/office/word/2015/wordml/symex" mc:Ignorable="w14 w15 w16se w16cid w16 w16cex">
   <w:docDefaults>
     <w:rPrDefault>
       <w:rPr>
@@ -714,7 +778,7 @@
     </w:rPrDefault>
     <w:pPrDefault/>
   </w:docDefaults>
-  <w:latentStyles w:defLockedState="0" w:defUIPriority="99" w:defSemiHidden="0" w:defUnhideWhenUsed="0" w:defQFormat="0" w:count="375">
+  <w:latentStyles w:defLockedState="0" w:defUIPriority="99" w:defSemiHidden="0" w:defUnhideWhenUsed="0" w:defQFormat="0" w:count="376">
     <w:lsdException w:name="Normal" w:uiPriority="0" w:qFormat="1"/>
     <w:lsdException w:name="heading 1" w:uiPriority="9" w:qFormat="1"/>
     <w:lsdException w:name="heading 2" w:semiHidden="1" w:uiPriority="9" w:unhideWhenUsed="1" w:qFormat="1"/>
@@ -820,7 +884,6 @@
     <w:lsdException w:name="HTML Sample" w:semiHidden="1" w:unhideWhenUsed="1"/>
     <w:lsdException w:name="HTML Typewriter" w:semiHidden="1" w:unhideWhenUsed="1"/>
     <w:lsdException w:name="HTML Variable" w:semiHidden="1" w:unhideWhenUsed="1"/>
-    <w:lsdException w:name="Normal Table" w:semiHidden="1" w:unhideWhenUsed="1"/>
     <w:lsdException w:name="annotation subject" w:semiHidden="1" w:unhideWhenUsed="1"/>
     <w:lsdException w:name="No List" w:semiHidden="1" w:unhideWhenUsed="1"/>
     <w:lsdException w:name="Outline List 1" w:semiHidden="1" w:unhideWhenUsed="1"/>
@@ -867,10 +930,8 @@
     <w:lsdException w:name="Table Subtle 2" w:semiHidden="1" w:unhideWhenUsed="1"/>
     <w:lsdException w:name="Table Web 1" w:semiHidden="1" w:unhideWhenUsed="1"/>
     <w:lsdException w:name="Table Web 2" w:semiHidden="1" w:unhideWhenUsed="1"/>
-    <w:lsdException w:name="Table Web 3" w:semiHidden="1" w:unhideWhenUsed="1"/>
     <w:lsdException w:name="Balloon Text" w:semiHidden="1" w:unhideWhenUsed="1"/>
     <w:lsdException w:name="Table Grid" w:uiPriority="39"/>
-    <w:lsdException w:name="Table Theme" w:semiHidden="1" w:unhideWhenUsed="1"/>
     <w:lsdException w:name="Placeholder Text" w:semiHidden="1"/>
     <w:lsdException w:name="No Spacing" w:uiPriority="1" w:qFormat="1"/>
     <w:lsdException w:name="Light Shading" w:uiPriority="60"/>
@@ -1090,6 +1151,7 @@
     <w:lsdException w:name="Smart Hyperlink" w:semiHidden="1" w:unhideWhenUsed="1"/>
     <w:lsdException w:name="Hashtag" w:semiHidden="1" w:unhideWhenUsed="1"/>
     <w:lsdException w:name="Unresolved Mention" w:semiHidden="1" w:unhideWhenUsed="1"/>
+    <w:lsdException w:name="Smart Link" w:semiHidden="1" w:unhideWhenUsed="1"/>
   </w:latentStyles>
   <w:style w:type="paragraph" w:default="1" w:styleId="Normal">
     <w:name w:val="Normal"/>

</xml_diff>